<commit_message>
after haunting mars #3
</commit_message>
<xml_diff>
--- a/haunting_mars/VALLES NEW SHANGHAI.docx
+++ b/haunting_mars/VALLES NEW SHANGHAI.docx
@@ -1,6 +1,6 @@
 
 <file path=word/document.xml><?xml version="1.0" encoding="utf-8"?>
-<w:document xmlns:wpc="http://schemas.microsoft.com/office/word/2010/wordprocessingCanvas" xmlns:mo="http://schemas.microsoft.com/office/mac/office/2008/main" xmlns:mc="http://schemas.openxmlformats.org/markup-compatibility/2006" xmlns:mv="urn:schemas-microsoft-com:mac:vml" xmlns:o="urn:schemas-microsoft-com:office:office" xmlns:r="http://schemas.openxmlformats.org/officeDocument/2006/relationships" xmlns:m="http://schemas.openxmlformats.org/officeDocument/2006/math" xmlns:v="urn:schemas-microsoft-com:vml" xmlns:wp14="http://schemas.microsoft.com/office/word/2010/wordprocessingDrawing" xmlns:wp="http://schemas.openxmlformats.org/drawingml/2006/wordprocessingDrawing" xmlns:w10="urn:schemas-microsoft-com:office:word" xmlns:w="http://schemas.openxmlformats.org/wordprocessingml/2006/main" xmlns:w14="http://schemas.microsoft.com/office/word/2010/wordml" xmlns:wpg="http://schemas.microsoft.com/office/word/2010/wordprocessingGroup" xmlns:wpi="http://schemas.microsoft.com/office/word/2010/wordprocessingInk" xmlns:wne="http://schemas.microsoft.com/office/word/2006/wordml" xmlns:wps="http://schemas.microsoft.com/office/word/2010/wordprocessingShape" mc:Ignorable="w14 wp14">
+<w:document xmlns:wpc="http://schemas.microsoft.com/office/word/2010/wordprocessingCanvas" xmlns:cx="http://schemas.microsoft.com/office/drawing/2014/chartex" xmlns:cx1="http://schemas.microsoft.com/office/drawing/2015/9/8/chartex" xmlns:cx2="http://schemas.microsoft.com/office/drawing/2015/10/21/chartex" xmlns:cx3="http://schemas.microsoft.com/office/drawing/2016/5/9/chartex" xmlns:cx4="http://schemas.microsoft.com/office/drawing/2016/5/10/chartex" xmlns:cx5="http://schemas.microsoft.com/office/drawing/2016/5/11/chartex" xmlns:cx6="http://schemas.microsoft.com/office/drawing/2016/5/12/chartex" xmlns:cx7="http://schemas.microsoft.com/office/drawing/2016/5/13/chartex" xmlns:cx8="http://schemas.microsoft.com/office/drawing/2016/5/14/chartex" xmlns:mc="http://schemas.openxmlformats.org/markup-compatibility/2006" xmlns:aink="http://schemas.microsoft.com/office/drawing/2016/ink" xmlns:am3d="http://schemas.microsoft.com/office/drawing/2017/model3d" xmlns:o="urn:schemas-microsoft-com:office:office" xmlns:oel="http://schemas.microsoft.com/office/2019/extlst" xmlns:r="http://schemas.openxmlformats.org/officeDocument/2006/relationships" xmlns:m="http://schemas.openxmlformats.org/officeDocument/2006/math" xmlns:v="urn:schemas-microsoft-com:vml" xmlns:wp14="http://schemas.microsoft.com/office/word/2010/wordprocessingDrawing" xmlns:wp="http://schemas.openxmlformats.org/drawingml/2006/wordprocessingDrawing" xmlns:w10="urn:schemas-microsoft-com:office:word" xmlns:w="http://schemas.openxmlformats.org/wordprocessingml/2006/main" xmlns:w14="http://schemas.microsoft.com/office/word/2010/wordml" xmlns:w15="http://schemas.microsoft.com/office/word/2012/wordml" xmlns:w16cex="http://schemas.microsoft.com/office/word/2018/wordml/cex" xmlns:w16cid="http://schemas.microsoft.com/office/word/2016/wordml/cid" xmlns:w16="http://schemas.microsoft.com/office/word/2018/wordml" xmlns:w16sdtdh="http://schemas.microsoft.com/office/word/2020/wordml/sdtdatahash" xmlns:w16se="http://schemas.microsoft.com/office/word/2015/wordml/symex" xmlns:wpg="http://schemas.microsoft.com/office/word/2010/wordprocessingGroup" xmlns:wpi="http://schemas.microsoft.com/office/word/2010/wordprocessingInk" xmlns:wne="http://schemas.microsoft.com/office/word/2006/wordml" xmlns:wps="http://schemas.microsoft.com/office/word/2010/wordprocessingShape" mc:Ignorable="w14 w15 w16se w16cid w16 w16cex w16sdtdh wp14">
   <w:body>
     <w:p>
       <w:pPr>
@@ -711,7 +711,21 @@
           <w:noProof/>
           <w:lang w:val="fi-FI"/>
         </w:rPr>
-        <w:t>Kulttuurit ja uskonnot ovat jatkuvassa sekoitustilassa. Simultaanitulkkauksen ansiosta kielierot eivät ole amanlainen blokkeri kuin aiemmin historiassa, ja niinpä jokaista etnisesti valikoitunutta naapurustoa kohti on pari, jotka ovat sekoitus mitä erilaisimpia kulttuuripiirejä.</w:t>
+        <w:t xml:space="preserve">Kulttuurit ja uskonnot ovat jatkuvassa sekoitustilassa. Simultaanitulkkauksen ansiosta kielierot eivät ole </w:t>
+      </w:r>
+      <w:r>
+        <w:rPr>
+          <w:noProof/>
+          <w:lang w:val="fi-FI"/>
+        </w:rPr>
+        <w:t>s</w:t>
+      </w:r>
+      <w:r>
+        <w:rPr>
+          <w:noProof/>
+          <w:lang w:val="fi-FI"/>
+        </w:rPr>
+        <w:t>amanlainen blokkeri kuin aiemmin historiassa, ja niinpä jokaista etnisesti valikoitunutta naapurustoa kohti on pari, jotka ovat sekoitus mitä erilaisimpia kulttuuripiirejä.</w:t>
       </w:r>
       <w:r>
         <w:rPr>
@@ -769,7 +783,15 @@
           <w:noProof/>
           <w:lang w:val="fi-FI"/>
         </w:rPr>
-        <w:t>pitävät valtaa. Tämä ei yleensä kanavoidu räikeään väkivaltaisuuteen, koska VNS:n oikeat viranomaiset puuttuisivat siihen herkästi. Mutta jos rikolliset maksavat lahjukset oikeille tyypeille, he saavat kerätä suojelurahaa liikkeiltä ja pyörittää laittomia uhkapelitoimiaan vailla pelkoa siitä, että asiaan puututtaisiin.</w:t>
+        <w:t xml:space="preserve">pitävät valtaa. Tämä ei yleensä kanavoidu räikeään väkivaltaisuuteen, koska VNS:n oikeat viranomaiset puuttuisivat siihen herkästi. Mutta jos rikolliset </w:t>
+      </w:r>
+      <w:r>
+        <w:rPr>
+          <w:noProof/>
+          <w:lang w:val="fi-FI"/>
+        </w:rPr>
+        <w:lastRenderedPageBreak/>
+        <w:t>maksavat lahjukset oikeille tyypeille, he saavat kerätä suojelurahaa liikkeiltä ja pyörittää laittomia uhkapelitoimiaan vailla pelkoa siitä, että asiaan puututtaisiin.</w:t>
       </w:r>
     </w:p>
     <w:p>
@@ -1128,7 +1150,15 @@
           <w:noProof/>
           <w:lang w:val="fi-FI"/>
         </w:rPr>
-        <w:t xml:space="preserve"> ovat arjessa näkymättömiä. AR-liittymässä on mahdotonta sanoa, onko kaupassa palveleva hologrammi oikeasti etätyössä oleva kehoon inkarnoitu tyyppi, vaiko jossain serverifarmin uumenissa majaileva puhtaana tietokoneohjelmana pyörivä ego. Little Shanghain alimpia kerroksia lämmittävät suuret serverifarmit, jotka pyörittävät satoja tuhansia egoja vaihtelevan tasoisissa virtuaalitodellisuuksissa. Infomorfeista valtaosa on niin pohjalla kuin mahdollista, vain puoli askelta ylempänä kylmävarastosta, ja melkein kaikki heistä ovat velkaorjia. Joitakin poikkeuksia löytyy -- henkilöitä, joiden perheellä ei ollut varaa ostaa minkäänlaista morfia, mutta jotka pystyvät pyörittämään läheistään VR:ssä, ja outolintuja, jotka eivät edes halua olla kehossa. Useimmille ihmisille infomorfina oleminen aiheuttaa nopeasti masennusta ja muita mielenterveyden ongelmia.</w:t>
+        <w:t xml:space="preserve"> ovat arjessa näkymättömiä. AR-liittymässä on mahdotonta sanoa, onko kaupassa palveleva hologrammi oikeasti etätyössä oleva kehoon inkarnoitu tyyppi, vaiko jossain serverifarmin uumenissa majaileva puhtaana tietokoneohjelmana pyörivä ego. Little Shanghain alimpia kerroksia lämmittävät </w:t>
+      </w:r>
+      <w:r>
+        <w:rPr>
+          <w:noProof/>
+          <w:lang w:val="fi-FI"/>
+        </w:rPr>
+        <w:lastRenderedPageBreak/>
+        <w:t>suuret serverifarmit, jotka pyörittävät satoja tuhansia egoja vaihtelevan tasoisissa virtuaalitodellisuuksissa. Infomorfeista valtaosa on niin pohjalla kuin mahdollista, vain puoli askelta ylempänä kylmävarastosta, ja melkein kaikki heistä ovat velkaorjia. Joitakin poikkeuksia löytyy -- henkilöitä, joiden perheellä ei ollut varaa ostaa minkäänlaista morfia, mutta jotka pystyvät pyörittämään läheistään VR:ssä, ja outolintuja, jotka eivät edes halua olla kehossa. Useimmille ihmisille infomorfina oleminen aiheuttaa nopeasti masennusta ja muita mielenterveyden ongelmia.</w:t>
       </w:r>
     </w:p>
     <w:p>
@@ -1358,7 +1388,15 @@
           <w:noProof/>
           <w:lang w:val="fi-FI"/>
         </w:rPr>
-        <w:t xml:space="preserve"> Centre on todella tiukkaan valvottu, ja täällä ei voi pudottaa edes roskaa kadulle ilman että poliisidrone tulee avautumaan asiasta.</w:t>
+        <w:t xml:space="preserve"> Centre on todella </w:t>
+      </w:r>
+      <w:r>
+        <w:rPr>
+          <w:noProof/>
+          <w:lang w:val="fi-FI"/>
+        </w:rPr>
+        <w:lastRenderedPageBreak/>
+        <w:t>tiukkaan valvottu, ja täällä ei voi pudottaa edes roskaa kadulle ilman että poliisidrone tulee avautumaan asiasta.</w:t>
       </w:r>
     </w:p>
     <w:p>
@@ -1522,46 +1560,30 @@
           <w:noProof/>
           <w:lang w:val="fi-FI"/>
         </w:rPr>
-        <w:t xml:space="preserve"> </w:t>
-      </w:r>
-      <w:r>
-        <w:rPr>
-          <w:noProof/>
-          <w:lang w:val="fi-FI"/>
-        </w:rPr>
-        <w:t>Huonoimmat osat soukkeja ovat käytännössä ulkoilmalle avoimia vanhoja rahtikontteja, ja niitä asuttavat halpoihin konekehoihin sukitetut hylkiöt. Ulkona melkein kaikki rakennukset ovat väriltään tummia, jotta heikko auringonvalo saataisiin lämmittäisi niitä edes vähän.</w:t>
-      </w:r>
-    </w:p>
-    <w:p>
-      <w:pPr>
-        <w:rPr>
-          <w:noProof/>
-          <w:lang w:val="fi-FI"/>
-        </w:rPr>
-      </w:pPr>
-    </w:p>
-    <w:p>
-      <w:pPr>
-        <w:rPr>
-          <w:noProof/>
-          <w:lang w:val="fi-FI"/>
-        </w:rPr>
-      </w:pPr>
-      <w:r>
-        <w:rPr>
-          <w:noProof/>
-          <w:lang w:val="fi-FI"/>
-        </w:rPr>
-        <w:t>Valles New Shanghain ympäristössä Marsin terraformaus on pisimmällä, ja pinnalla elää sitkeitä jäkälälajeja ja muita varhaisia asuttajia. Kaupungin kupolit ovat ylängöllä, jonka alapuolella kaksi syvissä rotkoissa kulkevaa jokea yhdistyy Nanjing-joeksi. Lämpötilat ovat niin matalia, että jokien vesi on enimmäkseen jääpinnan alla. Pinnalle ei ole mitään asiaa ilman täyttä suojapukua tai morfia, joka kestää 4</w:t>
-      </w:r>
-      <w:bookmarkStart w:id="0" w:name="_GoBack"/>
-      <w:bookmarkEnd w:id="0"/>
-      <w:r>
-        <w:rPr>
-          <w:noProof/>
-          <w:lang w:val="fi-FI"/>
-        </w:rPr>
-        <w:t>0 asteen pakkasen, 0.2 ilmakehän paineen ja korkean hiilidioksidipitoisuuden.</w:t>
+        <w:t xml:space="preserve"> Huonoimmat osat soukkeja ovat käytännössä ulkoilmalle avoimia vanhoja rahtikontteja, ja niitä asuttavat halpoihin konekehoihin sukitetut hylkiöt. Ulkona melkein kaikki rakennukset ovat väriltään tummia, jotta heikko auringonvalo saataisiin lämmittäisi niitä edes vähän.</w:t>
+      </w:r>
+    </w:p>
+    <w:p>
+      <w:pPr>
+        <w:rPr>
+          <w:noProof/>
+          <w:lang w:val="fi-FI"/>
+        </w:rPr>
+      </w:pPr>
+    </w:p>
+    <w:p>
+      <w:pPr>
+        <w:rPr>
+          <w:noProof/>
+          <w:lang w:val="fi-FI"/>
+        </w:rPr>
+      </w:pPr>
+      <w:r>
+        <w:rPr>
+          <w:noProof/>
+          <w:lang w:val="fi-FI"/>
+        </w:rPr>
+        <w:t>Valles New Shanghain ympäristössä Marsin terraformaus on pisimmällä, ja pinnalla elää sitkeitä jäkälälajeja ja muita varhaisia asuttajia. Kaupungin kupolit ovat ylängöllä, jonka alapuolella kaksi syvissä rotkoissa kulkevaa jokea yhdistyy Nanjing-joeksi. Lämpötilat ovat niin matalia, että jokien vesi on enimmäkseen jääpinnan alla. Pinnalle ei ole mitään asiaa ilman täyttä suojapukua tai morfia, joka kestää 40 asteen pakkasen, 0.2 ilmakehän paineen ja korkean hiilidioksidipitoisuuden.</w:t>
       </w:r>
     </w:p>
     <w:p>
@@ -1621,7 +1643,15 @@
           <w:noProof/>
           <w:lang w:val="fi-FI"/>
         </w:rPr>
-        <w:t xml:space="preserve"> sekä pinta- että lentäville autoille ovat tarjolla. Pidempiä matkoja varten VNS Spaceportista lähtee lentokoneita ja avaruusaluksia, ja jokaisessa kupolissa on joitakin egocastauspalveluita.</w:t>
+        <w:t xml:space="preserve"> sekä pinta- että lentäville autoille ovat tarjolla. Pidempiä matkoja varten VNS </w:t>
+      </w:r>
+      <w:r>
+        <w:rPr>
+          <w:noProof/>
+          <w:lang w:val="fi-FI"/>
+        </w:rPr>
+        <w:lastRenderedPageBreak/>
+        <w:t>Spaceportista lähtee lentokoneita ja avaruusaluksia, ja jokaisessa kupolissa on joitakin egocastauspalveluita.</w:t>
       </w:r>
     </w:p>
     <w:p>
@@ -1688,7 +1718,7 @@
 </file>
 
 <file path=word/styles.xml><?xml version="1.0" encoding="utf-8"?>
-<w:styles xmlns:mc="http://schemas.openxmlformats.org/markup-compatibility/2006" xmlns:r="http://schemas.openxmlformats.org/officeDocument/2006/relationships" xmlns:w="http://schemas.openxmlformats.org/wordprocessingml/2006/main" xmlns:w14="http://schemas.microsoft.com/office/word/2010/wordml" mc:Ignorable="w14">
+<w:styles xmlns:mc="http://schemas.openxmlformats.org/markup-compatibility/2006" xmlns:r="http://schemas.openxmlformats.org/officeDocument/2006/relationships" xmlns:w="http://schemas.openxmlformats.org/wordprocessingml/2006/main" xmlns:w14="http://schemas.microsoft.com/office/word/2010/wordml" xmlns:w15="http://schemas.microsoft.com/office/word/2012/wordml" xmlns:w16cex="http://schemas.microsoft.com/office/word/2018/wordml/cex" xmlns:w16cid="http://schemas.microsoft.com/office/word/2016/wordml/cid" xmlns:w16="http://schemas.microsoft.com/office/word/2018/wordml" xmlns:w16sdtdh="http://schemas.microsoft.com/office/word/2020/wordml/sdtdatahash" xmlns:w16se="http://schemas.microsoft.com/office/word/2015/wordml/symex" mc:Ignorable="w14 w15 w16se w16cid w16 w16cex w16sdtdh">
   <w:docDefaults>
     <w:rPrDefault>
       <w:rPr>
@@ -1700,330 +1730,374 @@
     </w:rPrDefault>
     <w:pPrDefault/>
   </w:docDefaults>
-  <w:latentStyles w:defLockedState="0" w:defUIPriority="99" w:defSemiHidden="1" w:defUnhideWhenUsed="1" w:defQFormat="0" w:count="276">
-    <w:lsdException w:name="Normal" w:semiHidden="0" w:uiPriority="0" w:unhideWhenUsed="0" w:qFormat="1"/>
-    <w:lsdException w:name="heading 1" w:semiHidden="0" w:uiPriority="9" w:unhideWhenUsed="0" w:qFormat="1"/>
-    <w:lsdException w:name="heading 2" w:uiPriority="9" w:qFormat="1"/>
-    <w:lsdException w:name="heading 3" w:uiPriority="9" w:qFormat="1"/>
-    <w:lsdException w:name="heading 4" w:uiPriority="9" w:qFormat="1"/>
-    <w:lsdException w:name="heading 5" w:uiPriority="9" w:qFormat="1"/>
-    <w:lsdException w:name="heading 6" w:uiPriority="9" w:qFormat="1"/>
-    <w:lsdException w:name="heading 7" w:uiPriority="9" w:qFormat="1"/>
-    <w:lsdException w:name="heading 8" w:uiPriority="9" w:qFormat="1"/>
-    <w:lsdException w:name="heading 9" w:uiPriority="9" w:qFormat="1"/>
-    <w:lsdException w:name="toc 1" w:uiPriority="39"/>
-    <w:lsdException w:name="toc 2" w:uiPriority="39"/>
-    <w:lsdException w:name="toc 3" w:uiPriority="39"/>
-    <w:lsdException w:name="toc 4" w:uiPriority="39"/>
-    <w:lsdException w:name="toc 5" w:uiPriority="39"/>
-    <w:lsdException w:name="toc 6" w:uiPriority="39"/>
-    <w:lsdException w:name="toc 7" w:uiPriority="39"/>
-    <w:lsdException w:name="toc 8" w:uiPriority="39"/>
-    <w:lsdException w:name="toc 9" w:uiPriority="39"/>
-    <w:lsdException w:name="caption" w:uiPriority="35" w:qFormat="1"/>
-    <w:lsdException w:name="Title" w:semiHidden="0" w:uiPriority="10" w:unhideWhenUsed="0" w:qFormat="1"/>
-    <w:lsdException w:name="Default Paragraph Font" w:uiPriority="1"/>
-    <w:lsdException w:name="Subtitle" w:semiHidden="0" w:uiPriority="11" w:unhideWhenUsed="0" w:qFormat="1"/>
-    <w:lsdException w:name="Strong" w:semiHidden="0" w:uiPriority="22" w:unhideWhenUsed="0" w:qFormat="1"/>
-    <w:lsdException w:name="Emphasis" w:semiHidden="0" w:uiPriority="20" w:unhideWhenUsed="0" w:qFormat="1"/>
-    <w:lsdException w:name="Table Grid" w:semiHidden="0" w:uiPriority="59" w:unhideWhenUsed="0"/>
-    <w:lsdException w:name="Placeholder Text" w:unhideWhenUsed="0"/>
-    <w:lsdException w:name="No Spacing" w:semiHidden="0" w:uiPriority="1" w:unhideWhenUsed="0" w:qFormat="1"/>
-    <w:lsdException w:name="Light Shading" w:semiHidden="0" w:uiPriority="60" w:unhideWhenUsed="0"/>
-    <w:lsdException w:name="Light List" w:semiHidden="0" w:uiPriority="61" w:unhideWhenUsed="0"/>
-    <w:lsdException w:name="Light Grid" w:semiHidden="0" w:uiPriority="62" w:unhideWhenUsed="0"/>
-    <w:lsdException w:name="Medium Shading 1" w:semiHidden="0" w:uiPriority="63" w:unhideWhenUsed="0"/>
-    <w:lsdException w:name="Medium Shading 2" w:semiHidden="0" w:uiPriority="64" w:unhideWhenUsed="0"/>
-    <w:lsdException w:name="Medium List 1" w:semiHidden="0" w:uiPriority="65" w:unhideWhenUsed="0"/>
-    <w:lsdException w:name="Medium List 2" w:semiHidden="0" w:uiPriority="66" w:unhideWhenUsed="0"/>
-    <w:lsdException w:name="Medium Grid 1" w:semiHidden="0" w:uiPriority="67" w:unhideWhenUsed="0"/>
-    <w:lsdException w:name="Medium Grid 2" w:semiHidden="0" w:uiPriority="68" w:unhideWhenUsed="0"/>
-    <w:lsdException w:name="Medium Grid 3" w:semiHidden="0" w:uiPriority="69" w:unhideWhenUsed="0"/>
-    <w:lsdException w:name="Dark List" w:semiHidden="0" w:uiPriority="70" w:unhideWhenUsed="0"/>
-    <w:lsdException w:name="Colorful Shading" w:semiHidden="0" w:uiPriority="71" w:unhideWhenUsed="0"/>
-    <w:lsdException w:name="Colorful List" w:semiHidden="0" w:uiPriority="72" w:unhideWhenUsed="0"/>
-    <w:lsdException w:name="Colorful Grid" w:semiHidden="0" w:uiPriority="73" w:unhideWhenUsed="0"/>
-    <w:lsdException w:name="Light Shading Accent 1" w:semiHidden="0" w:uiPriority="60" w:unhideWhenUsed="0"/>
-    <w:lsdException w:name="Light List Accent 1" w:semiHidden="0" w:uiPriority="61" w:unhideWhenUsed="0"/>
-    <w:lsdException w:name="Light Grid Accent 1" w:semiHidden="0" w:uiPriority="62" w:unhideWhenUsed="0"/>
-    <w:lsdException w:name="Medium Shading 1 Accent 1" w:semiHidden="0" w:uiPriority="63" w:unhideWhenUsed="0"/>
-    <w:lsdException w:name="Medium Shading 2 Accent 1" w:semiHidden="0" w:uiPriority="64" w:unhideWhenUsed="0"/>
-    <w:lsdException w:name="Medium List 1 Accent 1" w:semiHidden="0" w:uiPriority="65" w:unhideWhenUsed="0"/>
-    <w:lsdException w:name="Revision" w:unhideWhenUsed="0"/>
-    <w:lsdException w:name="List Paragraph" w:semiHidden="0" w:uiPriority="34" w:unhideWhenUsed="0" w:qFormat="1"/>
-    <w:lsdException w:name="Quote" w:semiHidden="0" w:uiPriority="29" w:unhideWhenUsed="0" w:qFormat="1"/>
-    <w:lsdException w:name="Intense Quote" w:semiHidden="0" w:uiPriority="30" w:unhideWhenUsed="0" w:qFormat="1"/>
-    <w:lsdException w:name="Medium List 2 Accent 1" w:semiHidden="0" w:uiPriority="66" w:unhideWhenUsed="0"/>
-    <w:lsdException w:name="Medium Grid 1 Accent 1" w:semiHidden="0" w:uiPriority="67" w:unhideWhenUsed="0"/>
-    <w:lsdException w:name="Medium Grid 2 Accent 1" w:semiHidden="0" w:uiPriority="68" w:unhideWhenUsed="0"/>
-    <w:lsdException w:name="Medium Grid 3 Accent 1" w:semiHidden="0" w:uiPriority="69" w:unhideWhenUsed="0"/>
-    <w:lsdException w:name="Dark List Accent 1" w:semiHidden="0" w:uiPriority="70" w:unhideWhenUsed="0"/>
-    <w:lsdException w:name="Colorful Shading Accent 1" w:semiHidden="0" w:uiPriority="71" w:unhideWhenUsed="0"/>
-    <w:lsdException w:name="Colorful List Accent 1" w:semiHidden="0" w:uiPriority="72" w:unhideWhenUsed="0"/>
-    <w:lsdException w:name="Colorful Grid Accent 1" w:semiHidden="0" w:uiPriority="73" w:unhideWhenUsed="0"/>
-    <w:lsdException w:name="Light Shading Accent 2" w:semiHidden="0" w:uiPriority="60" w:unhideWhenUsed="0"/>
-    <w:lsdException w:name="Light List Accent 2" w:semiHidden="0" w:uiPriority="61" w:unhideWhenUsed="0"/>
-    <w:lsdException w:name="Light Grid Accent 2" w:semiHidden="0" w:uiPriority="62" w:unhideWhenUsed="0"/>
-    <w:lsdException w:name="Medium Shading 1 Accent 2" w:semiHidden="0" w:uiPriority="63" w:unhideWhenUsed="0"/>
-    <w:lsdException w:name="Medium Shading 2 Accent 2" w:semiHidden="0" w:uiPriority="64" w:unhideWhenUsed="0"/>
-    <w:lsdException w:name="Medium List 1 Accent 2" w:semiHidden="0" w:uiPriority="65" w:unhideWhenUsed="0"/>
-    <w:lsdException w:name="Medium List 2 Accent 2" w:semiHidden="0" w:uiPriority="66" w:unhideWhenUsed="0"/>
-    <w:lsdException w:name="Medium Grid 1 Accent 2" w:semiHidden="0" w:uiPriority="67" w:unhideWhenUsed="0"/>
-    <w:lsdException w:name="Medium Grid 2 Accent 2" w:semiHidden="0" w:uiPriority="68" w:unhideWhenUsed="0"/>
-    <w:lsdException w:name="Medium Grid 3 Accent 2" w:semiHidden="0" w:uiPriority="69" w:unhideWhenUsed="0"/>
-    <w:lsdException w:name="Dark List Accent 2" w:semiHidden="0" w:uiPriority="70" w:unhideWhenUsed="0"/>
-    <w:lsdException w:name="Colorful Shading Accent 2" w:semiHidden="0" w:uiPriority="71" w:unhideWhenUsed="0"/>
-    <w:lsdException w:name="Colorful List Accent 2" w:semiHidden="0" w:uiPriority="72" w:unhideWhenUsed="0"/>
-    <w:lsdException w:name="Colorful Grid Accent 2" w:semiHidden="0" w:uiPriority="73" w:unhideWhenUsed="0"/>
-    <w:lsdException w:name="Light Shading Accent 3" w:semiHidden="0" w:uiPriority="60" w:unhideWhenUsed="0"/>
-    <w:lsdException w:name="Light List Accent 3" w:semiHidden="0" w:uiPriority="61" w:unhideWhenUsed="0"/>
-    <w:lsdException w:name="Light Grid Accent 3" w:semiHidden="0" w:uiPriority="62" w:unhideWhenUsed="0"/>
-    <w:lsdException w:name="Medium Shading 1 Accent 3" w:semiHidden="0" w:uiPriority="63" w:unhideWhenUsed="0"/>
-    <w:lsdException w:name="Medium Shading 2 Accent 3" w:semiHidden="0" w:uiPriority="64" w:unhideWhenUsed="0"/>
-    <w:lsdException w:name="Medium List 1 Accent 3" w:semiHidden="0" w:uiPriority="65" w:unhideWhenUsed="0"/>
-    <w:lsdException w:name="Medium List 2 Accent 3" w:semiHidden="0" w:uiPriority="66" w:unhideWhenUsed="0"/>
-    <w:lsdException w:name="Medium Grid 1 Accent 3" w:semiHidden="0" w:uiPriority="67" w:unhideWhenUsed="0"/>
-    <w:lsdException w:name="Medium Grid 2 Accent 3" w:semiHidden="0" w:uiPriority="68" w:unhideWhenUsed="0"/>
-    <w:lsdException w:name="Medium Grid 3 Accent 3" w:semiHidden="0" w:uiPriority="69" w:unhideWhenUsed="0"/>
-    <w:lsdException w:name="Dark List Accent 3" w:semiHidden="0" w:uiPriority="70" w:unhideWhenUsed="0"/>
-    <w:lsdException w:name="Colorful Shading Accent 3" w:semiHidden="0" w:uiPriority="71" w:unhideWhenUsed="0"/>
-    <w:lsdException w:name="Colorful List Accent 3" w:semiHidden="0" w:uiPriority="72" w:unhideWhenUsed="0"/>
-    <w:lsdException w:name="Colorful Grid Accent 3" w:semiHidden="0" w:uiPriority="73" w:unhideWhenUsed="0"/>
-    <w:lsdException w:name="Light Shading Accent 4" w:semiHidden="0" w:uiPriority="60" w:unhideWhenUsed="0"/>
-    <w:lsdException w:name="Light List Accent 4" w:semiHidden="0" w:uiPriority="61" w:unhideWhenUsed="0"/>
-    <w:lsdException w:name="Light Grid Accent 4" w:semiHidden="0" w:uiPriority="62" w:unhideWhenUsed="0"/>
-    <w:lsdException w:name="Medium Shading 1 Accent 4" w:semiHidden="0" w:uiPriority="63" w:unhideWhenUsed="0"/>
-    <w:lsdException w:name="Medium Shading 2 Accent 4" w:semiHidden="0" w:uiPriority="64" w:unhideWhenUsed="0"/>
-    <w:lsdException w:name="Medium List 1 Accent 4" w:semiHidden="0" w:uiPriority="65" w:unhideWhenUsed="0"/>
-    <w:lsdException w:name="Medium List 2 Accent 4" w:semiHidden="0" w:uiPriority="66" w:unhideWhenUsed="0"/>
-    <w:lsdException w:name="Medium Grid 1 Accent 4" w:semiHidden="0" w:uiPriority="67" w:unhideWhenUsed="0"/>
-    <w:lsdException w:name="Medium Grid 2 Accent 4" w:semiHidden="0" w:uiPriority="68" w:unhideWhenUsed="0"/>
-    <w:lsdException w:name="Medium Grid 3 Accent 4" w:semiHidden="0" w:uiPriority="69" w:unhideWhenUsed="0"/>
-    <w:lsdException w:name="Dark List Accent 4" w:semiHidden="0" w:uiPriority="70" w:unhideWhenUsed="0"/>
-    <w:lsdException w:name="Colorful Shading Accent 4" w:semiHidden="0" w:uiPriority="71" w:unhideWhenUsed="0"/>
-    <w:lsdException w:name="Colorful List Accent 4" w:semiHidden="0" w:uiPriority="72" w:unhideWhenUsed="0"/>
-    <w:lsdException w:name="Colorful Grid Accent 4" w:semiHidden="0" w:uiPriority="73" w:unhideWhenUsed="0"/>
-    <w:lsdException w:name="Light Shading Accent 5" w:semiHidden="0" w:uiPriority="60" w:unhideWhenUsed="0"/>
-    <w:lsdException w:name="Light List Accent 5" w:semiHidden="0" w:uiPriority="61" w:unhideWhenUsed="0"/>
-    <w:lsdException w:name="Light Grid Accent 5" w:semiHidden="0" w:uiPriority="62" w:unhideWhenUsed="0"/>
-    <w:lsdException w:name="Medium Shading 1 Accent 5" w:semiHidden="0" w:uiPriority="63" w:unhideWhenUsed="0"/>
-    <w:lsdException w:name="Medium Shading 2 Accent 5" w:semiHidden="0" w:uiPriority="64" w:unhideWhenUsed="0"/>
-    <w:lsdException w:name="Medium List 1 Accent 5" w:semiHidden="0" w:uiPriority="65" w:unhideWhenUsed="0"/>
-    <w:lsdException w:name="Medium List 2 Accent 5" w:semiHidden="0" w:uiPriority="66" w:unhideWhenUsed="0"/>
-    <w:lsdException w:name="Medium Grid 1 Accent 5" w:semiHidden="0" w:uiPriority="67" w:unhideWhenUsed="0"/>
-    <w:lsdException w:name="Medium Grid 2 Accent 5" w:semiHidden="0" w:uiPriority="68" w:unhideWhenUsed="0"/>
-    <w:lsdException w:name="Medium Grid 3 Accent 5" w:semiHidden="0" w:uiPriority="69" w:unhideWhenUsed="0"/>
-    <w:lsdException w:name="Dark List Accent 5" w:semiHidden="0" w:uiPriority="70" w:unhideWhenUsed="0"/>
-    <w:lsdException w:name="Colorful Shading Accent 5" w:semiHidden="0" w:uiPriority="71" w:unhideWhenUsed="0"/>
-    <w:lsdException w:name="Colorful List Accent 5" w:semiHidden="0" w:uiPriority="72" w:unhideWhenUsed="0"/>
-    <w:lsdException w:name="Colorful Grid Accent 5" w:semiHidden="0" w:uiPriority="73" w:unhideWhenUsed="0"/>
-    <w:lsdException w:name="Light Shading Accent 6" w:semiHidden="0" w:uiPriority="60" w:unhideWhenUsed="0"/>
-    <w:lsdException w:name="Light List Accent 6" w:semiHidden="0" w:uiPriority="61" w:unhideWhenUsed="0"/>
-    <w:lsdException w:name="Light Grid Accent 6" w:semiHidden="0" w:uiPriority="62" w:unhideWhenUsed="0"/>
-    <w:lsdException w:name="Medium Shading 1 Accent 6" w:semiHidden="0" w:uiPriority="63" w:unhideWhenUsed="0"/>
-    <w:lsdException w:name="Medium Shading 2 Accent 6" w:semiHidden="0" w:uiPriority="64" w:unhideWhenUsed="0"/>
-    <w:lsdException w:name="Medium List 1 Accent 6" w:semiHidden="0" w:uiPriority="65" w:unhideWhenUsed="0"/>
-    <w:lsdException w:name="Medium List 2 Accent 6" w:semiHidden="0" w:uiPriority="66" w:unhideWhenUsed="0"/>
-    <w:lsdException w:name="Medium Grid 1 Accent 6" w:semiHidden="0" w:uiPriority="67" w:unhideWhenUsed="0"/>
-    <w:lsdException w:name="Medium Grid 2 Accent 6" w:semiHidden="0" w:uiPriority="68" w:unhideWhenUsed="0"/>
-    <w:lsdException w:name="Medium Grid 3 Accent 6" w:semiHidden="0" w:uiPriority="69" w:unhideWhenUsed="0"/>
-    <w:lsdException w:name="Dark List Accent 6" w:semiHidden="0" w:uiPriority="70" w:unhideWhenUsed="0"/>
-    <w:lsdException w:name="Colorful Shading Accent 6" w:semiHidden="0" w:uiPriority="71" w:unhideWhenUsed="0"/>
-    <w:lsdException w:name="Colorful List Accent 6" w:semiHidden="0" w:uiPriority="72" w:unhideWhenUsed="0"/>
-    <w:lsdException w:name="Colorful Grid Accent 6" w:semiHidden="0" w:uiPriority="73" w:unhideWhenUsed="0"/>
-    <w:lsdException w:name="Subtle Emphasis" w:semiHidden="0" w:uiPriority="19" w:unhideWhenUsed="0" w:qFormat="1"/>
-    <w:lsdException w:name="Intense Emphasis" w:semiHidden="0" w:uiPriority="21" w:unhideWhenUsed="0" w:qFormat="1"/>
-    <w:lsdException w:name="Subtle Reference" w:semiHidden="0" w:uiPriority="31" w:unhideWhenUsed="0" w:qFormat="1"/>
-    <w:lsdException w:name="Intense Reference" w:semiHidden="0" w:uiPriority="32" w:unhideWhenUsed="0" w:qFormat="1"/>
-    <w:lsdException w:name="Book Title" w:semiHidden="0" w:uiPriority="33" w:unhideWhenUsed="0" w:qFormat="1"/>
-    <w:lsdException w:name="Bibliography" w:uiPriority="37"/>
-    <w:lsdException w:name="TOC Heading" w:uiPriority="39" w:qFormat="1"/>
-  </w:latentStyles>
-  <w:style w:type="paragraph" w:default="1" w:styleId="Normal">
-    <w:name w:val="Normal"/>
-    <w:qFormat/>
-  </w:style>
-  <w:style w:type="character" w:default="1" w:styleId="DefaultParagraphFont">
-    <w:name w:val="Default Paragraph Font"/>
-    <w:uiPriority w:val="1"/>
-    <w:semiHidden/>
-    <w:unhideWhenUsed/>
-  </w:style>
-  <w:style w:type="table" w:default="1" w:styleId="TableNormal">
-    <w:name w:val="Normal Table"/>
-    <w:uiPriority w:val="99"/>
-    <w:semiHidden/>
-    <w:unhideWhenUsed/>
-    <w:tblPr>
-      <w:tblInd w:w="0" w:type="dxa"/>
-      <w:tblCellMar>
-        <w:top w:w="0" w:type="dxa"/>
-        <w:left w:w="108" w:type="dxa"/>
-        <w:bottom w:w="0" w:type="dxa"/>
-        <w:right w:w="108" w:type="dxa"/>
-      </w:tblCellMar>
-    </w:tblPr>
-  </w:style>
-  <w:style w:type="numbering" w:default="1" w:styleId="NoList">
-    <w:name w:val="No List"/>
-    <w:uiPriority w:val="99"/>
-    <w:semiHidden/>
-    <w:unhideWhenUsed/>
-  </w:style>
-</w:styles>
-</file>
-
-<file path=word/stylesWithEffects.xml><?xml version="1.0" encoding="utf-8"?>
-<w:styles xmlns:wpc="http://schemas.microsoft.com/office/word/2010/wordprocessingCanvas" xmlns:mo="http://schemas.microsoft.com/office/mac/office/2008/main" xmlns:mc="http://schemas.openxmlformats.org/markup-compatibility/2006" xmlns:mv="urn:schemas-microsoft-com:mac:vml" xmlns:o="urn:schemas-microsoft-com:office:office" xmlns:r="http://schemas.openxmlformats.org/officeDocument/2006/relationships" xmlns:m="http://schemas.openxmlformats.org/officeDocument/2006/math" xmlns:v="urn:schemas-microsoft-com:vml" xmlns:wp14="http://schemas.microsoft.com/office/word/2010/wordprocessingDrawing" xmlns:wp="http://schemas.openxmlformats.org/drawingml/2006/wordprocessingDrawing" xmlns:w10="urn:schemas-microsoft-com:office:word" xmlns:w="http://schemas.openxmlformats.org/wordprocessingml/2006/main" xmlns:w14="http://schemas.microsoft.com/office/word/2010/wordml" xmlns:wpg="http://schemas.microsoft.com/office/word/2010/wordprocessingGroup" xmlns:wpi="http://schemas.microsoft.com/office/word/2010/wordprocessingInk" xmlns:wne="http://schemas.microsoft.com/office/word/2006/wordml" xmlns:wps="http://schemas.microsoft.com/office/word/2010/wordprocessingShape" mc:Ignorable="w14 wp14">
-  <w:docDefaults>
-    <w:rPrDefault>
-      <w:rPr>
-        <w:rFonts w:asciiTheme="minorHAnsi" w:eastAsiaTheme="minorEastAsia" w:hAnsiTheme="minorHAnsi" w:cstheme="minorBidi"/>
-        <w:sz w:val="24"/>
-        <w:szCs w:val="24"/>
-        <w:lang w:val="en-US" w:eastAsia="en-US" w:bidi="ar-SA"/>
-      </w:rPr>
-    </w:rPrDefault>
-    <w:pPrDefault/>
-  </w:docDefaults>
-  <w:latentStyles w:defLockedState="0" w:defUIPriority="99" w:defSemiHidden="1" w:defUnhideWhenUsed="1" w:defQFormat="0" w:count="276">
-    <w:lsdException w:name="Normal" w:semiHidden="0" w:uiPriority="0" w:unhideWhenUsed="0" w:qFormat="1"/>
-    <w:lsdException w:name="heading 1" w:semiHidden="0" w:uiPriority="9" w:unhideWhenUsed="0" w:qFormat="1"/>
-    <w:lsdException w:name="heading 2" w:uiPriority="9" w:qFormat="1"/>
-    <w:lsdException w:name="heading 3" w:uiPriority="9" w:qFormat="1"/>
-    <w:lsdException w:name="heading 4" w:uiPriority="9" w:qFormat="1"/>
-    <w:lsdException w:name="heading 5" w:uiPriority="9" w:qFormat="1"/>
-    <w:lsdException w:name="heading 6" w:uiPriority="9" w:qFormat="1"/>
-    <w:lsdException w:name="heading 7" w:uiPriority="9" w:qFormat="1"/>
-    <w:lsdException w:name="heading 8" w:uiPriority="9" w:qFormat="1"/>
-    <w:lsdException w:name="heading 9" w:uiPriority="9" w:qFormat="1"/>
-    <w:lsdException w:name="toc 1" w:uiPriority="39"/>
-    <w:lsdException w:name="toc 2" w:uiPriority="39"/>
-    <w:lsdException w:name="toc 3" w:uiPriority="39"/>
-    <w:lsdException w:name="toc 4" w:uiPriority="39"/>
-    <w:lsdException w:name="toc 5" w:uiPriority="39"/>
-    <w:lsdException w:name="toc 6" w:uiPriority="39"/>
-    <w:lsdException w:name="toc 7" w:uiPriority="39"/>
-    <w:lsdException w:name="toc 8" w:uiPriority="39"/>
-    <w:lsdException w:name="toc 9" w:uiPriority="39"/>
-    <w:lsdException w:name="caption" w:uiPriority="35" w:qFormat="1"/>
-    <w:lsdException w:name="Title" w:semiHidden="0" w:uiPriority="10" w:unhideWhenUsed="0" w:qFormat="1"/>
-    <w:lsdException w:name="Default Paragraph Font" w:uiPriority="1"/>
-    <w:lsdException w:name="Subtitle" w:semiHidden="0" w:uiPriority="11" w:unhideWhenUsed="0" w:qFormat="1"/>
-    <w:lsdException w:name="Strong" w:semiHidden="0" w:uiPriority="22" w:unhideWhenUsed="0" w:qFormat="1"/>
-    <w:lsdException w:name="Emphasis" w:semiHidden="0" w:uiPriority="20" w:unhideWhenUsed="0" w:qFormat="1"/>
-    <w:lsdException w:name="Table Grid" w:semiHidden="0" w:uiPriority="59" w:unhideWhenUsed="0"/>
-    <w:lsdException w:name="Placeholder Text" w:unhideWhenUsed="0"/>
-    <w:lsdException w:name="No Spacing" w:semiHidden="0" w:uiPriority="1" w:unhideWhenUsed="0" w:qFormat="1"/>
-    <w:lsdException w:name="Light Shading" w:semiHidden="0" w:uiPriority="60" w:unhideWhenUsed="0"/>
-    <w:lsdException w:name="Light List" w:semiHidden="0" w:uiPriority="61" w:unhideWhenUsed="0"/>
-    <w:lsdException w:name="Light Grid" w:semiHidden="0" w:uiPriority="62" w:unhideWhenUsed="0"/>
-    <w:lsdException w:name="Medium Shading 1" w:semiHidden="0" w:uiPriority="63" w:unhideWhenUsed="0"/>
-    <w:lsdException w:name="Medium Shading 2" w:semiHidden="0" w:uiPriority="64" w:unhideWhenUsed="0"/>
-    <w:lsdException w:name="Medium List 1" w:semiHidden="0" w:uiPriority="65" w:unhideWhenUsed="0"/>
-    <w:lsdException w:name="Medium List 2" w:semiHidden="0" w:uiPriority="66" w:unhideWhenUsed="0"/>
-    <w:lsdException w:name="Medium Grid 1" w:semiHidden="0" w:uiPriority="67" w:unhideWhenUsed="0"/>
-    <w:lsdException w:name="Medium Grid 2" w:semiHidden="0" w:uiPriority="68" w:unhideWhenUsed="0"/>
-    <w:lsdException w:name="Medium Grid 3" w:semiHidden="0" w:uiPriority="69" w:unhideWhenUsed="0"/>
-    <w:lsdException w:name="Dark List" w:semiHidden="0" w:uiPriority="70" w:unhideWhenUsed="0"/>
-    <w:lsdException w:name="Colorful Shading" w:semiHidden="0" w:uiPriority="71" w:unhideWhenUsed="0"/>
-    <w:lsdException w:name="Colorful List" w:semiHidden="0" w:uiPriority="72" w:unhideWhenUsed="0"/>
-    <w:lsdException w:name="Colorful Grid" w:semiHidden="0" w:uiPriority="73" w:unhideWhenUsed="0"/>
-    <w:lsdException w:name="Light Shading Accent 1" w:semiHidden="0" w:uiPriority="60" w:unhideWhenUsed="0"/>
-    <w:lsdException w:name="Light List Accent 1" w:semiHidden="0" w:uiPriority="61" w:unhideWhenUsed="0"/>
-    <w:lsdException w:name="Light Grid Accent 1" w:semiHidden="0" w:uiPriority="62" w:unhideWhenUsed="0"/>
-    <w:lsdException w:name="Medium Shading 1 Accent 1" w:semiHidden="0" w:uiPriority="63" w:unhideWhenUsed="0"/>
-    <w:lsdException w:name="Medium Shading 2 Accent 1" w:semiHidden="0" w:uiPriority="64" w:unhideWhenUsed="0"/>
-    <w:lsdException w:name="Medium List 1 Accent 1" w:semiHidden="0" w:uiPriority="65" w:unhideWhenUsed="0"/>
-    <w:lsdException w:name="Revision" w:unhideWhenUsed="0"/>
-    <w:lsdException w:name="List Paragraph" w:semiHidden="0" w:uiPriority="34" w:unhideWhenUsed="0" w:qFormat="1"/>
-    <w:lsdException w:name="Quote" w:semiHidden="0" w:uiPriority="29" w:unhideWhenUsed="0" w:qFormat="1"/>
-    <w:lsdException w:name="Intense Quote" w:semiHidden="0" w:uiPriority="30" w:unhideWhenUsed="0" w:qFormat="1"/>
-    <w:lsdException w:name="Medium List 2 Accent 1" w:semiHidden="0" w:uiPriority="66" w:unhideWhenUsed="0"/>
-    <w:lsdException w:name="Medium Grid 1 Accent 1" w:semiHidden="0" w:uiPriority="67" w:unhideWhenUsed="0"/>
-    <w:lsdException w:name="Medium Grid 2 Accent 1" w:semiHidden="0" w:uiPriority="68" w:unhideWhenUsed="0"/>
-    <w:lsdException w:name="Medium Grid 3 Accent 1" w:semiHidden="0" w:uiPriority="69" w:unhideWhenUsed="0"/>
-    <w:lsdException w:name="Dark List Accent 1" w:semiHidden="0" w:uiPriority="70" w:unhideWhenUsed="0"/>
-    <w:lsdException w:name="Colorful Shading Accent 1" w:semiHidden="0" w:uiPriority="71" w:unhideWhenUsed="0"/>
-    <w:lsdException w:name="Colorful List Accent 1" w:semiHidden="0" w:uiPriority="72" w:unhideWhenUsed="0"/>
-    <w:lsdException w:name="Colorful Grid Accent 1" w:semiHidden="0" w:uiPriority="73" w:unhideWhenUsed="0"/>
-    <w:lsdException w:name="Light Shading Accent 2" w:semiHidden="0" w:uiPriority="60" w:unhideWhenUsed="0"/>
-    <w:lsdException w:name="Light List Accent 2" w:semiHidden="0" w:uiPriority="61" w:unhideWhenUsed="0"/>
-    <w:lsdException w:name="Light Grid Accent 2" w:semiHidden="0" w:uiPriority="62" w:unhideWhenUsed="0"/>
-    <w:lsdException w:name="Medium Shading 1 Accent 2" w:semiHidden="0" w:uiPriority="63" w:unhideWhenUsed="0"/>
-    <w:lsdException w:name="Medium Shading 2 Accent 2" w:semiHidden="0" w:uiPriority="64" w:unhideWhenUsed="0"/>
-    <w:lsdException w:name="Medium List 1 Accent 2" w:semiHidden="0" w:uiPriority="65" w:unhideWhenUsed="0"/>
-    <w:lsdException w:name="Medium List 2 Accent 2" w:semiHidden="0" w:uiPriority="66" w:unhideWhenUsed="0"/>
-    <w:lsdException w:name="Medium Grid 1 Accent 2" w:semiHidden="0" w:uiPriority="67" w:unhideWhenUsed="0"/>
-    <w:lsdException w:name="Medium Grid 2 Accent 2" w:semiHidden="0" w:uiPriority="68" w:unhideWhenUsed="0"/>
-    <w:lsdException w:name="Medium Grid 3 Accent 2" w:semiHidden="0" w:uiPriority="69" w:unhideWhenUsed="0"/>
-    <w:lsdException w:name="Dark List Accent 2" w:semiHidden="0" w:uiPriority="70" w:unhideWhenUsed="0"/>
-    <w:lsdException w:name="Colorful Shading Accent 2" w:semiHidden="0" w:uiPriority="71" w:unhideWhenUsed="0"/>
-    <w:lsdException w:name="Colorful List Accent 2" w:semiHidden="0" w:uiPriority="72" w:unhideWhenUsed="0"/>
-    <w:lsdException w:name="Colorful Grid Accent 2" w:semiHidden="0" w:uiPriority="73" w:unhideWhenUsed="0"/>
-    <w:lsdException w:name="Light Shading Accent 3" w:semiHidden="0" w:uiPriority="60" w:unhideWhenUsed="0"/>
-    <w:lsdException w:name="Light List Accent 3" w:semiHidden="0" w:uiPriority="61" w:unhideWhenUsed="0"/>
-    <w:lsdException w:name="Light Grid Accent 3" w:semiHidden="0" w:uiPriority="62" w:unhideWhenUsed="0"/>
-    <w:lsdException w:name="Medium Shading 1 Accent 3" w:semiHidden="0" w:uiPriority="63" w:unhideWhenUsed="0"/>
-    <w:lsdException w:name="Medium Shading 2 Accent 3" w:semiHidden="0" w:uiPriority="64" w:unhideWhenUsed="0"/>
-    <w:lsdException w:name="Medium List 1 Accent 3" w:semiHidden="0" w:uiPriority="65" w:unhideWhenUsed="0"/>
-    <w:lsdException w:name="Medium List 2 Accent 3" w:semiHidden="0" w:uiPriority="66" w:unhideWhenUsed="0"/>
-    <w:lsdException w:name="Medium Grid 1 Accent 3" w:semiHidden="0" w:uiPriority="67" w:unhideWhenUsed="0"/>
-    <w:lsdException w:name="Medium Grid 2 Accent 3" w:semiHidden="0" w:uiPriority="68" w:unhideWhenUsed="0"/>
-    <w:lsdException w:name="Medium Grid 3 Accent 3" w:semiHidden="0" w:uiPriority="69" w:unhideWhenUsed="0"/>
-    <w:lsdException w:name="Dark List Accent 3" w:semiHidden="0" w:uiPriority="70" w:unhideWhenUsed="0"/>
-    <w:lsdException w:name="Colorful Shading Accent 3" w:semiHidden="0" w:uiPriority="71" w:unhideWhenUsed="0"/>
-    <w:lsdException w:name="Colorful List Accent 3" w:semiHidden="0" w:uiPriority="72" w:unhideWhenUsed="0"/>
-    <w:lsdException w:name="Colorful Grid Accent 3" w:semiHidden="0" w:uiPriority="73" w:unhideWhenUsed="0"/>
-    <w:lsdException w:name="Light Shading Accent 4" w:semiHidden="0" w:uiPriority="60" w:unhideWhenUsed="0"/>
-    <w:lsdException w:name="Light List Accent 4" w:semiHidden="0" w:uiPriority="61" w:unhideWhenUsed="0"/>
-    <w:lsdException w:name="Light Grid Accent 4" w:semiHidden="0" w:uiPriority="62" w:unhideWhenUsed="0"/>
-    <w:lsdException w:name="Medium Shading 1 Accent 4" w:semiHidden="0" w:uiPriority="63" w:unhideWhenUsed="0"/>
-    <w:lsdException w:name="Medium Shading 2 Accent 4" w:semiHidden="0" w:uiPriority="64" w:unhideWhenUsed="0"/>
-    <w:lsdException w:name="Medium List 1 Accent 4" w:semiHidden="0" w:uiPriority="65" w:unhideWhenUsed="0"/>
-    <w:lsdException w:name="Medium List 2 Accent 4" w:semiHidden="0" w:uiPriority="66" w:unhideWhenUsed="0"/>
-    <w:lsdException w:name="Medium Grid 1 Accent 4" w:semiHidden="0" w:uiPriority="67" w:unhideWhenUsed="0"/>
-    <w:lsdException w:name="Medium Grid 2 Accent 4" w:semiHidden="0" w:uiPriority="68" w:unhideWhenUsed="0"/>
-    <w:lsdException w:name="Medium Grid 3 Accent 4" w:semiHidden="0" w:uiPriority="69" w:unhideWhenUsed="0"/>
-    <w:lsdException w:name="Dark List Accent 4" w:semiHidden="0" w:uiPriority="70" w:unhideWhenUsed="0"/>
-    <w:lsdException w:name="Colorful Shading Accent 4" w:semiHidden="0" w:uiPriority="71" w:unhideWhenUsed="0"/>
-    <w:lsdException w:name="Colorful List Accent 4" w:semiHidden="0" w:uiPriority="72" w:unhideWhenUsed="0"/>
-    <w:lsdException w:name="Colorful Grid Accent 4" w:semiHidden="0" w:uiPriority="73" w:unhideWhenUsed="0"/>
-    <w:lsdException w:name="Light Shading Accent 5" w:semiHidden="0" w:uiPriority="60" w:unhideWhenUsed="0"/>
-    <w:lsdException w:name="Light List Accent 5" w:semiHidden="0" w:uiPriority="61" w:unhideWhenUsed="0"/>
-    <w:lsdException w:name="Light Grid Accent 5" w:semiHidden="0" w:uiPriority="62" w:unhideWhenUsed="0"/>
-    <w:lsdException w:name="Medium Shading 1 Accent 5" w:semiHidden="0" w:uiPriority="63" w:unhideWhenUsed="0"/>
-    <w:lsdException w:name="Medium Shading 2 Accent 5" w:semiHidden="0" w:uiPriority="64" w:unhideWhenUsed="0"/>
-    <w:lsdException w:name="Medium List 1 Accent 5" w:semiHidden="0" w:uiPriority="65" w:unhideWhenUsed="0"/>
-    <w:lsdException w:name="Medium List 2 Accent 5" w:semiHidden="0" w:uiPriority="66" w:unhideWhenUsed="0"/>
-    <w:lsdException w:name="Medium Grid 1 Accent 5" w:semiHidden="0" w:uiPriority="67" w:unhideWhenUsed="0"/>
-    <w:lsdException w:name="Medium Grid 2 Accent 5" w:semiHidden="0" w:uiPriority="68" w:unhideWhenUsed="0"/>
-    <w:lsdException w:name="Medium Grid 3 Accent 5" w:semiHidden="0" w:uiPriority="69" w:unhideWhenUsed="0"/>
-    <w:lsdException w:name="Dark List Accent 5" w:semiHidden="0" w:uiPriority="70" w:unhideWhenUsed="0"/>
-    <w:lsdException w:name="Colorful Shading Accent 5" w:semiHidden="0" w:uiPriority="71" w:unhideWhenUsed="0"/>
-    <w:lsdException w:name="Colorful List Accent 5" w:semiHidden="0" w:uiPriority="72" w:unhideWhenUsed="0"/>
-    <w:lsdException w:name="Colorful Grid Accent 5" w:semiHidden="0" w:uiPriority="73" w:unhideWhenUsed="0"/>
-    <w:lsdException w:name="Light Shading Accent 6" w:semiHidden="0" w:uiPriority="60" w:unhideWhenUsed="0"/>
-    <w:lsdException w:name="Light List Accent 6" w:semiHidden="0" w:uiPriority="61" w:unhideWhenUsed="0"/>
-    <w:lsdException w:name="Light Grid Accent 6" w:semiHidden="0" w:uiPriority="62" w:unhideWhenUsed="0"/>
-    <w:lsdException w:name="Medium Shading 1 Accent 6" w:semiHidden="0" w:uiPriority="63" w:unhideWhenUsed="0"/>
-    <w:lsdException w:name="Medium Shading 2 Accent 6" w:semiHidden="0" w:uiPriority="64" w:unhideWhenUsed="0"/>
-    <w:lsdException w:name="Medium List 1 Accent 6" w:semiHidden="0" w:uiPriority="65" w:unhideWhenUsed="0"/>
-    <w:lsdException w:name="Medium List 2 Accent 6" w:semiHidden="0" w:uiPriority="66" w:unhideWhenUsed="0"/>
-    <w:lsdException w:name="Medium Grid 1 Accent 6" w:semiHidden="0" w:uiPriority="67" w:unhideWhenUsed="0"/>
-    <w:lsdException w:name="Medium Grid 2 Accent 6" w:semiHidden="0" w:uiPriority="68" w:unhideWhenUsed="0"/>
-    <w:lsdException w:name="Medium Grid 3 Accent 6" w:semiHidden="0" w:uiPriority="69" w:unhideWhenUsed="0"/>
-    <w:lsdException w:name="Dark List Accent 6" w:semiHidden="0" w:uiPriority="70" w:unhideWhenUsed="0"/>
-    <w:lsdException w:name="Colorful Shading Accent 6" w:semiHidden="0" w:uiPriority="71" w:unhideWhenUsed="0"/>
-    <w:lsdException w:name="Colorful List Accent 6" w:semiHidden="0" w:uiPriority="72" w:unhideWhenUsed="0"/>
-    <w:lsdException w:name="Colorful Grid Accent 6" w:semiHidden="0" w:uiPriority="73" w:unhideWhenUsed="0"/>
-    <w:lsdException w:name="Subtle Emphasis" w:semiHidden="0" w:uiPriority="19" w:unhideWhenUsed="0" w:qFormat="1"/>
-    <w:lsdException w:name="Intense Emphasis" w:semiHidden="0" w:uiPriority="21" w:unhideWhenUsed="0" w:qFormat="1"/>
-    <w:lsdException w:name="Subtle Reference" w:semiHidden="0" w:uiPriority="31" w:unhideWhenUsed="0" w:qFormat="1"/>
-    <w:lsdException w:name="Intense Reference" w:semiHidden="0" w:uiPriority="32" w:unhideWhenUsed="0" w:qFormat="1"/>
-    <w:lsdException w:name="Book Title" w:semiHidden="0" w:uiPriority="33" w:unhideWhenUsed="0" w:qFormat="1"/>
-    <w:lsdException w:name="Bibliography" w:uiPriority="37"/>
-    <w:lsdException w:name="TOC Heading" w:uiPriority="39" w:qFormat="1"/>
+  <w:latentStyles w:defLockedState="0" w:defUIPriority="99" w:defSemiHidden="0" w:defUnhideWhenUsed="0" w:defQFormat="0" w:count="376">
+    <w:lsdException w:name="Normal" w:uiPriority="0" w:qFormat="1"/>
+    <w:lsdException w:name="heading 1" w:uiPriority="9" w:qFormat="1"/>
+    <w:lsdException w:name="heading 2" w:semiHidden="1" w:uiPriority="9" w:unhideWhenUsed="1" w:qFormat="1"/>
+    <w:lsdException w:name="heading 3" w:semiHidden="1" w:uiPriority="9" w:unhideWhenUsed="1" w:qFormat="1"/>
+    <w:lsdException w:name="heading 4" w:semiHidden="1" w:uiPriority="9" w:unhideWhenUsed="1" w:qFormat="1"/>
+    <w:lsdException w:name="heading 5" w:semiHidden="1" w:uiPriority="9" w:unhideWhenUsed="1" w:qFormat="1"/>
+    <w:lsdException w:name="heading 6" w:semiHidden="1" w:uiPriority="9" w:unhideWhenUsed="1" w:qFormat="1"/>
+    <w:lsdException w:name="heading 7" w:semiHidden="1" w:uiPriority="9" w:unhideWhenUsed="1" w:qFormat="1"/>
+    <w:lsdException w:name="heading 8" w:semiHidden="1" w:uiPriority="9" w:unhideWhenUsed="1" w:qFormat="1"/>
+    <w:lsdException w:name="heading 9" w:semiHidden="1" w:uiPriority="9" w:unhideWhenUsed="1" w:qFormat="1"/>
+    <w:lsdException w:name="index 1" w:semiHidden="1" w:unhideWhenUsed="1"/>
+    <w:lsdException w:name="index 2" w:semiHidden="1" w:unhideWhenUsed="1"/>
+    <w:lsdException w:name="index 3" w:semiHidden="1" w:unhideWhenUsed="1"/>
+    <w:lsdException w:name="index 4" w:semiHidden="1" w:unhideWhenUsed="1"/>
+    <w:lsdException w:name="index 5" w:semiHidden="1" w:unhideWhenUsed="1"/>
+    <w:lsdException w:name="index 6" w:semiHidden="1" w:unhideWhenUsed="1"/>
+    <w:lsdException w:name="index 7" w:semiHidden="1" w:unhideWhenUsed="1"/>
+    <w:lsdException w:name="index 8" w:semiHidden="1" w:unhideWhenUsed="1"/>
+    <w:lsdException w:name="index 9" w:semiHidden="1" w:unhideWhenUsed="1"/>
+    <w:lsdException w:name="toc 1" w:semiHidden="1" w:uiPriority="39" w:unhideWhenUsed="1"/>
+    <w:lsdException w:name="toc 2" w:semiHidden="1" w:uiPriority="39" w:unhideWhenUsed="1"/>
+    <w:lsdException w:name="toc 3" w:semiHidden="1" w:uiPriority="39" w:unhideWhenUsed="1"/>
+    <w:lsdException w:name="toc 4" w:semiHidden="1" w:uiPriority="39" w:unhideWhenUsed="1"/>
+    <w:lsdException w:name="toc 5" w:semiHidden="1" w:uiPriority="39" w:unhideWhenUsed="1"/>
+    <w:lsdException w:name="toc 6" w:semiHidden="1" w:uiPriority="39" w:unhideWhenUsed="1"/>
+    <w:lsdException w:name="toc 7" w:semiHidden="1" w:uiPriority="39" w:unhideWhenUsed="1"/>
+    <w:lsdException w:name="toc 8" w:semiHidden="1" w:uiPriority="39" w:unhideWhenUsed="1"/>
+    <w:lsdException w:name="toc 9" w:semiHidden="1" w:uiPriority="39" w:unhideWhenUsed="1"/>
+    <w:lsdException w:name="Normal Indent" w:semiHidden="1" w:unhideWhenUsed="1"/>
+    <w:lsdException w:name="footnote text" w:semiHidden="1" w:unhideWhenUsed="1"/>
+    <w:lsdException w:name="annotation text" w:semiHidden="1" w:unhideWhenUsed="1"/>
+    <w:lsdException w:name="header" w:semiHidden="1" w:unhideWhenUsed="1"/>
+    <w:lsdException w:name="footer" w:semiHidden="1" w:unhideWhenUsed="1"/>
+    <w:lsdException w:name="index heading" w:semiHidden="1" w:unhideWhenUsed="1"/>
+    <w:lsdException w:name="caption" w:semiHidden="1" w:uiPriority="35" w:unhideWhenUsed="1" w:qFormat="1"/>
+    <w:lsdException w:name="table of figures" w:semiHidden="1" w:unhideWhenUsed="1"/>
+    <w:lsdException w:name="envelope address" w:semiHidden="1" w:unhideWhenUsed="1"/>
+    <w:lsdException w:name="envelope return" w:semiHidden="1" w:unhideWhenUsed="1"/>
+    <w:lsdException w:name="footnote reference" w:semiHidden="1" w:unhideWhenUsed="1"/>
+    <w:lsdException w:name="annotation reference" w:semiHidden="1" w:unhideWhenUsed="1"/>
+    <w:lsdException w:name="line number" w:semiHidden="1" w:unhideWhenUsed="1"/>
+    <w:lsdException w:name="page number" w:semiHidden="1" w:unhideWhenUsed="1"/>
+    <w:lsdException w:name="endnote reference" w:semiHidden="1" w:unhideWhenUsed="1"/>
+    <w:lsdException w:name="endnote text" w:semiHidden="1" w:unhideWhenUsed="1"/>
+    <w:lsdException w:name="table of authorities" w:semiHidden="1" w:unhideWhenUsed="1"/>
+    <w:lsdException w:name="macro" w:semiHidden="1" w:unhideWhenUsed="1"/>
+    <w:lsdException w:name="toa heading" w:semiHidden="1" w:unhideWhenUsed="1"/>
+    <w:lsdException w:name="List" w:semiHidden="1" w:unhideWhenUsed="1"/>
+    <w:lsdException w:name="List Bullet" w:semiHidden="1" w:unhideWhenUsed="1"/>
+    <w:lsdException w:name="List Number" w:semiHidden="1" w:unhideWhenUsed="1"/>
+    <w:lsdException w:name="List 2" w:semiHidden="1" w:unhideWhenUsed="1"/>
+    <w:lsdException w:name="List 3" w:semiHidden="1" w:unhideWhenUsed="1"/>
+    <w:lsdException w:name="List 4" w:semiHidden="1" w:unhideWhenUsed="1"/>
+    <w:lsdException w:name="List 5" w:semiHidden="1" w:unhideWhenUsed="1"/>
+    <w:lsdException w:name="List Bullet 2" w:semiHidden="1" w:unhideWhenUsed="1"/>
+    <w:lsdException w:name="List Bullet 3" w:semiHidden="1" w:unhideWhenUsed="1"/>
+    <w:lsdException w:name="List Bullet 4" w:semiHidden="1" w:unhideWhenUsed="1"/>
+    <w:lsdException w:name="List Bullet 5" w:semiHidden="1" w:unhideWhenUsed="1"/>
+    <w:lsdException w:name="List Number 2" w:semiHidden="1" w:unhideWhenUsed="1"/>
+    <w:lsdException w:name="List Number 3" w:semiHidden="1" w:unhideWhenUsed="1"/>
+    <w:lsdException w:name="List Number 4" w:semiHidden="1" w:unhideWhenUsed="1"/>
+    <w:lsdException w:name="List Number 5" w:semiHidden="1" w:unhideWhenUsed="1"/>
+    <w:lsdException w:name="Title" w:uiPriority="10" w:qFormat="1"/>
+    <w:lsdException w:name="Closing" w:semiHidden="1" w:unhideWhenUsed="1"/>
+    <w:lsdException w:name="Signature" w:semiHidden="1" w:unhideWhenUsed="1"/>
+    <w:lsdException w:name="Default Paragraph Font" w:semiHidden="1" w:uiPriority="1" w:unhideWhenUsed="1"/>
+    <w:lsdException w:name="Body Text" w:semiHidden="1" w:unhideWhenUsed="1"/>
+    <w:lsdException w:name="Body Text Indent" w:semiHidden="1" w:unhideWhenUsed="1"/>
+    <w:lsdException w:name="List Continue" w:semiHidden="1" w:unhideWhenUsed="1"/>
+    <w:lsdException w:name="List Continue 2" w:semiHidden="1" w:unhideWhenUsed="1"/>
+    <w:lsdException w:name="List Continue 3" w:semiHidden="1" w:unhideWhenUsed="1"/>
+    <w:lsdException w:name="List Continue 4" w:semiHidden="1" w:unhideWhenUsed="1"/>
+    <w:lsdException w:name="List Continue 5" w:semiHidden="1" w:unhideWhenUsed="1"/>
+    <w:lsdException w:name="Message Header" w:semiHidden="1" w:unhideWhenUsed="1"/>
+    <w:lsdException w:name="Subtitle" w:uiPriority="11" w:qFormat="1"/>
+    <w:lsdException w:name="Salutation" w:semiHidden="1" w:unhideWhenUsed="1"/>
+    <w:lsdException w:name="Date" w:semiHidden="1" w:unhideWhenUsed="1"/>
+    <w:lsdException w:name="Body Text First Indent" w:semiHidden="1" w:unhideWhenUsed="1"/>
+    <w:lsdException w:name="Body Text First Indent 2" w:semiHidden="1" w:unhideWhenUsed="1"/>
+    <w:lsdException w:name="Note Heading" w:semiHidden="1" w:unhideWhenUsed="1"/>
+    <w:lsdException w:name="Body Text 2" w:semiHidden="1" w:unhideWhenUsed="1"/>
+    <w:lsdException w:name="Body Text 3" w:semiHidden="1" w:unhideWhenUsed="1"/>
+    <w:lsdException w:name="Body Text Indent 2" w:semiHidden="1" w:unhideWhenUsed="1"/>
+    <w:lsdException w:name="Body Text Indent 3" w:semiHidden="1" w:unhideWhenUsed="1"/>
+    <w:lsdException w:name="Block Text" w:semiHidden="1" w:unhideWhenUsed="1"/>
+    <w:lsdException w:name="Hyperlink" w:semiHidden="1" w:unhideWhenUsed="1"/>
+    <w:lsdException w:name="FollowedHyperlink" w:semiHidden="1" w:unhideWhenUsed="1"/>
+    <w:lsdException w:name="Strong" w:uiPriority="22" w:qFormat="1"/>
+    <w:lsdException w:name="Emphasis" w:uiPriority="20" w:qFormat="1"/>
+    <w:lsdException w:name="Document Map" w:semiHidden="1" w:unhideWhenUsed="1"/>
+    <w:lsdException w:name="Plain Text" w:semiHidden="1" w:unhideWhenUsed="1"/>
+    <w:lsdException w:name="E-mail Signature" w:semiHidden="1" w:unhideWhenUsed="1"/>
+    <w:lsdException w:name="HTML Top of Form" w:semiHidden="1" w:unhideWhenUsed="1"/>
+    <w:lsdException w:name="HTML Bottom of Form" w:semiHidden="1" w:unhideWhenUsed="1"/>
+    <w:lsdException w:name="Normal (Web)" w:semiHidden="1" w:unhideWhenUsed="1"/>
+    <w:lsdException w:name="HTML Acronym" w:semiHidden="1" w:unhideWhenUsed="1"/>
+    <w:lsdException w:name="HTML Address" w:semiHidden="1" w:unhideWhenUsed="1"/>
+    <w:lsdException w:name="HTML Cite" w:semiHidden="1" w:unhideWhenUsed="1"/>
+    <w:lsdException w:name="HTML Code" w:semiHidden="1" w:unhideWhenUsed="1"/>
+    <w:lsdException w:name="HTML Definition" w:semiHidden="1" w:unhideWhenUsed="1"/>
+    <w:lsdException w:name="HTML Keyboard" w:semiHidden="1" w:unhideWhenUsed="1"/>
+    <w:lsdException w:name="HTML Preformatted" w:semiHidden="1" w:unhideWhenUsed="1"/>
+    <w:lsdException w:name="HTML Sample" w:semiHidden="1" w:unhideWhenUsed="1"/>
+    <w:lsdException w:name="HTML Typewriter" w:semiHidden="1" w:unhideWhenUsed="1"/>
+    <w:lsdException w:name="HTML Variable" w:semiHidden="1" w:unhideWhenUsed="1"/>
+    <w:lsdException w:name="Normal Table" w:semiHidden="1" w:unhideWhenUsed="1"/>
+    <w:lsdException w:name="annotation subject" w:semiHidden="1" w:unhideWhenUsed="1"/>
+    <w:lsdException w:name="No List" w:semiHidden="1" w:unhideWhenUsed="1"/>
+    <w:lsdException w:name="Outline List 1" w:semiHidden="1" w:unhideWhenUsed="1"/>
+    <w:lsdException w:name="Outline List 2" w:semiHidden="1" w:unhideWhenUsed="1"/>
+    <w:lsdException w:name="Outline List 3" w:semiHidden="1" w:unhideWhenUsed="1"/>
+    <w:lsdException w:name="Table Simple 1" w:semiHidden="1" w:unhideWhenUsed="1"/>
+    <w:lsdException w:name="Table Simple 2" w:semiHidden="1" w:unhideWhenUsed="1"/>
+    <w:lsdException w:name="Table Simple 3" w:semiHidden="1" w:unhideWhenUsed="1"/>
+    <w:lsdException w:name="Table Classic 1" w:semiHidden="1" w:unhideWhenUsed="1"/>
+    <w:lsdException w:name="Table Classic 2" w:semiHidden="1" w:unhideWhenUsed="1"/>
+    <w:lsdException w:name="Table Classic 3" w:semiHidden="1" w:unhideWhenUsed="1"/>
+    <w:lsdException w:name="Table Classic 4" w:semiHidden="1" w:unhideWhenUsed="1"/>
+    <w:lsdException w:name="Table Colorful 1" w:semiHidden="1" w:unhideWhenUsed="1"/>
+    <w:lsdException w:name="Table Colorful 2" w:semiHidden="1" w:unhideWhenUsed="1"/>
+    <w:lsdException w:name="Table Colorful 3" w:semiHidden="1" w:unhideWhenUsed="1"/>
+    <w:lsdException w:name="Table Columns 1" w:semiHidden="1" w:unhideWhenUsed="1"/>
+    <w:lsdException w:name="Table Columns 2" w:semiHidden="1" w:unhideWhenUsed="1"/>
+    <w:lsdException w:name="Table Columns 3" w:semiHidden="1" w:unhideWhenUsed="1"/>
+    <w:lsdException w:name="Table Columns 4" w:semiHidden="1" w:unhideWhenUsed="1"/>
+    <w:lsdException w:name="Table Columns 5" w:semiHidden="1" w:unhideWhenUsed="1"/>
+    <w:lsdException w:name="Table Grid 1" w:semiHidden="1" w:unhideWhenUsed="1"/>
+    <w:lsdException w:name="Table Grid 2" w:semiHidden="1" w:unhideWhenUsed="1"/>
+    <w:lsdException w:name="Table Grid 3" w:semiHidden="1" w:unhideWhenUsed="1"/>
+    <w:lsdException w:name="Table Grid 4" w:semiHidden="1" w:unhideWhenUsed="1"/>
+    <w:lsdException w:name="Table Grid 5" w:semiHidden="1" w:unhideWhenUsed="1"/>
+    <w:lsdException w:name="Table Grid 6" w:semiHidden="1" w:unhideWhenUsed="1"/>
+    <w:lsdException w:name="Table Grid 7" w:semiHidden="1" w:unhideWhenUsed="1"/>
+    <w:lsdException w:name="Table Grid 8" w:semiHidden="1" w:unhideWhenUsed="1"/>
+    <w:lsdException w:name="Table List 1" w:semiHidden="1" w:unhideWhenUsed="1"/>
+    <w:lsdException w:name="Table List 2" w:semiHidden="1" w:unhideWhenUsed="1"/>
+    <w:lsdException w:name="Table List 3" w:semiHidden="1" w:unhideWhenUsed="1"/>
+    <w:lsdException w:name="Table List 4" w:semiHidden="1" w:unhideWhenUsed="1"/>
+    <w:lsdException w:name="Table List 5" w:semiHidden="1" w:unhideWhenUsed="1"/>
+    <w:lsdException w:name="Table List 6" w:semiHidden="1" w:unhideWhenUsed="1"/>
+    <w:lsdException w:name="Table List 7" w:semiHidden="1" w:unhideWhenUsed="1"/>
+    <w:lsdException w:name="Table List 8" w:semiHidden="1" w:unhideWhenUsed="1"/>
+    <w:lsdException w:name="Table 3D effects 1" w:semiHidden="1" w:unhideWhenUsed="1"/>
+    <w:lsdException w:name="Table 3D effects 2" w:semiHidden="1" w:unhideWhenUsed="1"/>
+    <w:lsdException w:name="Table 3D effects 3" w:semiHidden="1" w:unhideWhenUsed="1"/>
+    <w:lsdException w:name="Table Contemporary" w:semiHidden="1" w:unhideWhenUsed="1"/>
+    <w:lsdException w:name="Table Elegant" w:semiHidden="1" w:unhideWhenUsed="1"/>
+    <w:lsdException w:name="Table Professional" w:semiHidden="1" w:unhideWhenUsed="1"/>
+    <w:lsdException w:name="Table Subtle 1" w:semiHidden="1" w:unhideWhenUsed="1"/>
+    <w:lsdException w:name="Table Subtle 2" w:semiHidden="1" w:unhideWhenUsed="1"/>
+    <w:lsdException w:name="Table Web 1" w:semiHidden="1" w:unhideWhenUsed="1"/>
+    <w:lsdException w:name="Table Web 2" w:semiHidden="1" w:unhideWhenUsed="1"/>
+    <w:lsdException w:name="Table Web 3" w:semiHidden="1" w:unhideWhenUsed="1"/>
+    <w:lsdException w:name="Balloon Text" w:semiHidden="1" w:unhideWhenUsed="1"/>
+    <w:lsdException w:name="Table Grid" w:uiPriority="59"/>
+    <w:lsdException w:name="Table Theme" w:semiHidden="1" w:unhideWhenUsed="1"/>
+    <w:lsdException w:name="Placeholder Text" w:semiHidden="1"/>
+    <w:lsdException w:name="No Spacing" w:uiPriority="1" w:qFormat="1"/>
+    <w:lsdException w:name="Light Shading" w:uiPriority="60"/>
+    <w:lsdException w:name="Light List" w:uiPriority="61"/>
+    <w:lsdException w:name="Light Grid" w:uiPriority="62"/>
+    <w:lsdException w:name="Medium Shading 1" w:uiPriority="63"/>
+    <w:lsdException w:name="Medium Shading 2" w:uiPriority="64"/>
+    <w:lsdException w:name="Medium List 1" w:uiPriority="65"/>
+    <w:lsdException w:name="Medium List 2" w:uiPriority="66"/>
+    <w:lsdException w:name="Medium Grid 1" w:uiPriority="67"/>
+    <w:lsdException w:name="Medium Grid 2" w:uiPriority="68"/>
+    <w:lsdException w:name="Medium Grid 3" w:uiPriority="69"/>
+    <w:lsdException w:name="Dark List" w:uiPriority="70"/>
+    <w:lsdException w:name="Colorful Shading" w:uiPriority="71"/>
+    <w:lsdException w:name="Colorful List" w:uiPriority="72"/>
+    <w:lsdException w:name="Colorful Grid" w:uiPriority="73"/>
+    <w:lsdException w:name="Light Shading Accent 1" w:uiPriority="60"/>
+    <w:lsdException w:name="Light List Accent 1" w:uiPriority="61"/>
+    <w:lsdException w:name="Light Grid Accent 1" w:uiPriority="62"/>
+    <w:lsdException w:name="Medium Shading 1 Accent 1" w:uiPriority="63"/>
+    <w:lsdException w:name="Medium Shading 2 Accent 1" w:uiPriority="64"/>
+    <w:lsdException w:name="Medium List 1 Accent 1" w:uiPriority="65"/>
+    <w:lsdException w:name="Revision" w:semiHidden="1"/>
+    <w:lsdException w:name="List Paragraph" w:uiPriority="34" w:qFormat="1"/>
+    <w:lsdException w:name="Quote" w:uiPriority="29" w:qFormat="1"/>
+    <w:lsdException w:name="Intense Quote" w:uiPriority="30" w:qFormat="1"/>
+    <w:lsdException w:name="Medium List 2 Accent 1" w:uiPriority="66"/>
+    <w:lsdException w:name="Medium Grid 1 Accent 1" w:uiPriority="67"/>
+    <w:lsdException w:name="Medium Grid 2 Accent 1" w:uiPriority="68"/>
+    <w:lsdException w:name="Medium Grid 3 Accent 1" w:uiPriority="69"/>
+    <w:lsdException w:name="Dark List Accent 1" w:uiPriority="70"/>
+    <w:lsdException w:name="Colorful Shading Accent 1" w:uiPriority="71"/>
+    <w:lsdException w:name="Colorful List Accent 1" w:uiPriority="72"/>
+    <w:lsdException w:name="Colorful Grid Accent 1" w:uiPriority="73"/>
+    <w:lsdException w:name="Light Shading Accent 2" w:uiPriority="60"/>
+    <w:lsdException w:name="Light List Accent 2" w:uiPriority="61"/>
+    <w:lsdException w:name="Light Grid Accent 2" w:uiPriority="62"/>
+    <w:lsdException w:name="Medium Shading 1 Accent 2" w:uiPriority="63"/>
+    <w:lsdException w:name="Medium Shading 2 Accent 2" w:uiPriority="64"/>
+    <w:lsdException w:name="Medium List 1 Accent 2" w:uiPriority="65"/>
+    <w:lsdException w:name="Medium List 2 Accent 2" w:uiPriority="66"/>
+    <w:lsdException w:name="Medium Grid 1 Accent 2" w:uiPriority="67"/>
+    <w:lsdException w:name="Medium Grid 2 Accent 2" w:uiPriority="68"/>
+    <w:lsdException w:name="Medium Grid 3 Accent 2" w:uiPriority="69"/>
+    <w:lsdException w:name="Dark List Accent 2" w:uiPriority="70"/>
+    <w:lsdException w:name="Colorful Shading Accent 2" w:uiPriority="71"/>
+    <w:lsdException w:name="Colorful List Accent 2" w:uiPriority="72"/>
+    <w:lsdException w:name="Colorful Grid Accent 2" w:uiPriority="73"/>
+    <w:lsdException w:name="Light Shading Accent 3" w:uiPriority="60"/>
+    <w:lsdException w:name="Light List Accent 3" w:uiPriority="61"/>
+    <w:lsdException w:name="Light Grid Accent 3" w:uiPriority="62"/>
+    <w:lsdException w:name="Medium Shading 1 Accent 3" w:uiPriority="63"/>
+    <w:lsdException w:name="Medium Shading 2 Accent 3" w:uiPriority="64"/>
+    <w:lsdException w:name="Medium List 1 Accent 3" w:uiPriority="65"/>
+    <w:lsdException w:name="Medium List 2 Accent 3" w:uiPriority="66"/>
+    <w:lsdException w:name="Medium Grid 1 Accent 3" w:uiPriority="67"/>
+    <w:lsdException w:name="Medium Grid 2 Accent 3" w:uiPriority="68"/>
+    <w:lsdException w:name="Medium Grid 3 Accent 3" w:uiPriority="69"/>
+    <w:lsdException w:name="Dark List Accent 3" w:uiPriority="70"/>
+    <w:lsdException w:name="Colorful Shading Accent 3" w:uiPriority="71"/>
+    <w:lsdException w:name="Colorful List Accent 3" w:uiPriority="72"/>
+    <w:lsdException w:name="Colorful Grid Accent 3" w:uiPriority="73"/>
+    <w:lsdException w:name="Light Shading Accent 4" w:uiPriority="60"/>
+    <w:lsdException w:name="Light List Accent 4" w:uiPriority="61"/>
+    <w:lsdException w:name="Light Grid Accent 4" w:uiPriority="62"/>
+    <w:lsdException w:name="Medium Shading 1 Accent 4" w:uiPriority="63"/>
+    <w:lsdException w:name="Medium Shading 2 Accent 4" w:uiPriority="64"/>
+    <w:lsdException w:name="Medium List 1 Accent 4" w:uiPriority="65"/>
+    <w:lsdException w:name="Medium List 2 Accent 4" w:uiPriority="66"/>
+    <w:lsdException w:name="Medium Grid 1 Accent 4" w:uiPriority="67"/>
+    <w:lsdException w:name="Medium Grid 2 Accent 4" w:uiPriority="68"/>
+    <w:lsdException w:name="Medium Grid 3 Accent 4" w:uiPriority="69"/>
+    <w:lsdException w:name="Dark List Accent 4" w:uiPriority="70"/>
+    <w:lsdException w:name="Colorful Shading Accent 4" w:uiPriority="71"/>
+    <w:lsdException w:name="Colorful List Accent 4" w:uiPriority="72"/>
+    <w:lsdException w:name="Colorful Grid Accent 4" w:uiPriority="73"/>
+    <w:lsdException w:name="Light Shading Accent 5" w:uiPriority="60"/>
+    <w:lsdException w:name="Light List Accent 5" w:uiPriority="61"/>
+    <w:lsdException w:name="Light Grid Accent 5" w:uiPriority="62"/>
+    <w:lsdException w:name="Medium Shading 1 Accent 5" w:uiPriority="63"/>
+    <w:lsdException w:name="Medium Shading 2 Accent 5" w:uiPriority="64"/>
+    <w:lsdException w:name="Medium List 1 Accent 5" w:uiPriority="65"/>
+    <w:lsdException w:name="Medium List 2 Accent 5" w:uiPriority="66"/>
+    <w:lsdException w:name="Medium Grid 1 Accent 5" w:uiPriority="67"/>
+    <w:lsdException w:name="Medium Grid 2 Accent 5" w:uiPriority="68"/>
+    <w:lsdException w:name="Medium Grid 3 Accent 5" w:uiPriority="69"/>
+    <w:lsdException w:name="Dark List Accent 5" w:uiPriority="70"/>
+    <w:lsdException w:name="Colorful Shading Accent 5" w:uiPriority="71"/>
+    <w:lsdException w:name="Colorful List Accent 5" w:uiPriority="72"/>
+    <w:lsdException w:name="Colorful Grid Accent 5" w:uiPriority="73"/>
+    <w:lsdException w:name="Light Shading Accent 6" w:uiPriority="60"/>
+    <w:lsdException w:name="Light List Accent 6" w:uiPriority="61"/>
+    <w:lsdException w:name="Light Grid Accent 6" w:uiPriority="62"/>
+    <w:lsdException w:name="Medium Shading 1 Accent 6" w:uiPriority="63"/>
+    <w:lsdException w:name="Medium Shading 2 Accent 6" w:uiPriority="64"/>
+    <w:lsdException w:name="Medium List 1 Accent 6" w:uiPriority="65"/>
+    <w:lsdException w:name="Medium List 2 Accent 6" w:uiPriority="66"/>
+    <w:lsdException w:name="Medium Grid 1 Accent 6" w:uiPriority="67"/>
+    <w:lsdException w:name="Medium Grid 2 Accent 6" w:uiPriority="68"/>
+    <w:lsdException w:name="Medium Grid 3 Accent 6" w:uiPriority="69"/>
+    <w:lsdException w:name="Dark List Accent 6" w:uiPriority="70"/>
+    <w:lsdException w:name="Colorful Shading Accent 6" w:uiPriority="71"/>
+    <w:lsdException w:name="Colorful List Accent 6" w:uiPriority="72"/>
+    <w:lsdException w:name="Colorful Grid Accent 6" w:uiPriority="73"/>
+    <w:lsdException w:name="Subtle Emphasis" w:uiPriority="19" w:qFormat="1"/>
+    <w:lsdException w:name="Intense Emphasis" w:uiPriority="21" w:qFormat="1"/>
+    <w:lsdException w:name="Subtle Reference" w:uiPriority="31" w:qFormat="1"/>
+    <w:lsdException w:name="Intense Reference" w:uiPriority="32" w:qFormat="1"/>
+    <w:lsdException w:name="Book Title" w:uiPriority="33" w:qFormat="1"/>
+    <w:lsdException w:name="Bibliography" w:semiHidden="1" w:uiPriority="37" w:unhideWhenUsed="1"/>
+    <w:lsdException w:name="TOC Heading" w:semiHidden="1" w:uiPriority="39" w:unhideWhenUsed="1" w:qFormat="1"/>
+    <w:lsdException w:name="Grid Table 4" w:uiPriority="49"/>
+    <w:lsdException w:name="Grid Table 5 Dark" w:uiPriority="50"/>
+    <w:lsdException w:name="Grid Table 6 Colorful" w:uiPriority="51"/>
+    <w:lsdException w:name="Grid Table 7 Colorful" w:uiPriority="52"/>
+    <w:lsdException w:name="Grid Table 1 Light Accent 1" w:uiPriority="46"/>
+    <w:lsdException w:name="Grid Table 2 Accent 1" w:uiPriority="47"/>
+    <w:lsdException w:name="Grid Table 3 Accent 1" w:uiPriority="48"/>
+    <w:lsdException w:name="Grid Table 4 Accent 1" w:uiPriority="49"/>
+    <w:lsdException w:name="Grid Table 5 Dark Accent 1" w:uiPriority="50"/>
+    <w:lsdException w:name="Grid Table 6 Colorful Accent 1" w:uiPriority="51"/>
+    <w:lsdException w:name="Grid Table 7 Colorful Accent 1" w:uiPriority="52"/>
+    <w:lsdException w:name="Grid Table 1 Light Accent 2" w:uiPriority="46"/>
+    <w:lsdException w:name="Grid Table 2 Accent 2" w:uiPriority="47"/>
+    <w:lsdException w:name="Grid Table 3 Accent 2" w:uiPriority="48"/>
+    <w:lsdException w:name="Grid Table 4 Accent 2" w:uiPriority="49"/>
+    <w:lsdException w:name="Grid Table 5 Dark Accent 2" w:uiPriority="50"/>
+    <w:lsdException w:name="Grid Table 6 Colorful Accent 2" w:uiPriority="51"/>
+    <w:lsdException w:name="Grid Table 7 Colorful Accent 2" w:uiPriority="52"/>
+    <w:lsdException w:name="Grid Table 1 Light Accent 3" w:uiPriority="46"/>
+    <w:lsdException w:name="Grid Table 2 Accent 3" w:uiPriority="47"/>
+    <w:lsdException w:name="Grid Table 3 Accent 3" w:uiPriority="48"/>
+    <w:lsdException w:name="Grid Table 4 Accent 3" w:uiPriority="49"/>
+    <w:lsdException w:name="Grid Table 5 Dark Accent 3" w:uiPriority="50"/>
+    <w:lsdException w:name="Grid Table 6 Colorful Accent 3" w:uiPriority="51"/>
+    <w:lsdException w:name="Grid Table 7 Colorful Accent 3" w:uiPriority="52"/>
+    <w:lsdException w:name="Grid Table 1 Light Accent 4" w:uiPriority="46"/>
+    <w:lsdException w:name="Grid Table 2 Accent 4" w:uiPriority="47"/>
+    <w:lsdException w:name="Grid Table 3 Accent 4" w:uiPriority="48"/>
+    <w:lsdException w:name="Grid Table 4 Accent 4" w:uiPriority="49"/>
+    <w:lsdException w:name="Grid Table 5 Dark Accent 4" w:uiPriority="50"/>
+    <w:lsdException w:name="Grid Table 6 Colorful Accent 4" w:uiPriority="51"/>
+    <w:lsdException w:name="Grid Table 7 Colorful Accent 4" w:uiPriority="52"/>
+    <w:lsdException w:name="Grid Table 1 Light Accent 5" w:uiPriority="46"/>
+    <w:lsdException w:name="Grid Table 2 Accent 5" w:uiPriority="47"/>
+    <w:lsdException w:name="Grid Table 3 Accent 5" w:uiPriority="48"/>
+    <w:lsdException w:name="Grid Table 4 Accent 5" w:uiPriority="49"/>
+    <w:lsdException w:name="Grid Table 5 Dark Accent 5" w:uiPriority="50"/>
+    <w:lsdException w:name="Grid Table 6 Colorful Accent 5" w:uiPriority="51"/>
+    <w:lsdException w:name="Grid Table 7 Colorful Accent 5" w:uiPriority="52"/>
+    <w:lsdException w:name="Grid Table 1 Light Accent 6" w:uiPriority="46"/>
+    <w:lsdException w:name="Grid Table 2 Accent 6" w:uiPriority="47"/>
+    <w:lsdException w:name="Grid Table 3 Accent 6" w:uiPriority="48"/>
+    <w:lsdException w:name="Grid Table 4 Accent 6" w:uiPriority="49"/>
+    <w:lsdException w:name="Grid Table 5 Dark Accent 6" w:uiPriority="50"/>
+    <w:lsdException w:name="Grid Table 6 Colorful Accent 6" w:uiPriority="51"/>
+    <w:lsdException w:name="Grid Table 7 Colorful Accent 6" w:uiPriority="52"/>
+    <w:lsdException w:name="List Table 1 Light" w:uiPriority="46"/>
+    <w:lsdException w:name="List Table 2" w:uiPriority="47"/>
+    <w:lsdException w:name="List Table 3" w:uiPriority="48"/>
+    <w:lsdException w:name="List Table 4" w:uiPriority="49"/>
+    <w:lsdException w:name="List Table 5 Dark" w:uiPriority="50"/>
+    <w:lsdException w:name="List Table 6 Colorful" w:uiPriority="51"/>
+    <w:lsdException w:name="List Table 7 Colorful" w:uiPriority="52"/>
+    <w:lsdException w:name="List Table 1 Light Accent 1" w:uiPriority="46"/>
+    <w:lsdException w:name="List Table 2 Accent 1" w:uiPriority="47"/>
+    <w:lsdException w:name="List Table 3 Accent 1" w:uiPriority="48"/>
+    <w:lsdException w:name="List Table 4 Accent 1" w:uiPriority="49"/>
+    <w:lsdException w:name="List Table 5 Dark Accent 1" w:uiPriority="50"/>
+    <w:lsdException w:name="List Table 6 Colorful Accent 1" w:uiPriority="51"/>
+    <w:lsdException w:name="List Table 7 Colorful Accent 1" w:uiPriority="52"/>
+    <w:lsdException w:name="List Table 1 Light Accent 2" w:uiPriority="46"/>
+    <w:lsdException w:name="List Table 2 Accent 2" w:uiPriority="47"/>
+    <w:lsdException w:name="List Table 3 Accent 2" w:uiPriority="48"/>
+    <w:lsdException w:name="List Table 4 Accent 2" w:uiPriority="49"/>
+    <w:lsdException w:name="List Table 5 Dark Accent 2" w:uiPriority="50"/>
+    <w:lsdException w:name="List Table 6 Colorful Accent 2" w:uiPriority="51"/>
+    <w:lsdException w:name="List Table 7 Colorful Accent 2" w:uiPriority="52"/>
+    <w:lsdException w:name="List Table 1 Light Accent 3" w:uiPriority="46"/>
+    <w:lsdException w:name="List Table 2 Accent 3" w:uiPriority="47"/>
+    <w:lsdException w:name="List Table 3 Accent 3" w:uiPriority="48"/>
+    <w:lsdException w:name="List Table 4 Accent 3" w:uiPriority="49"/>
+    <w:lsdException w:name="List Table 5 Dark Accent 3" w:uiPriority="50"/>
+    <w:lsdException w:name="List Table 6 Colorful Accent 3" w:uiPriority="51"/>
+    <w:lsdException w:name="List Table 7 Colorful Accent 3" w:uiPriority="52"/>
+    <w:lsdException w:name="List Table 1 Light Accent 4" w:uiPriority="46"/>
+    <w:lsdException w:name="List Table 2 Accent 4" w:uiPriority="47"/>
+    <w:lsdException w:name="List Table 3 Accent 4" w:uiPriority="48"/>
+    <w:lsdException w:name="List Table 4 Accent 4" w:uiPriority="49"/>
+    <w:lsdException w:name="List Table 5 Dark Accent 4" w:uiPriority="50"/>
+    <w:lsdException w:name="List Table 6 Colorful Accent 4" w:uiPriority="51"/>
+    <w:lsdException w:name="List Table 7 Colorful Accent 4" w:uiPriority="52"/>
+    <w:lsdException w:name="List Table 1 Light Accent 5" w:uiPriority="46"/>
+    <w:lsdException w:name="List Table 2 Accent 5" w:uiPriority="47"/>
+    <w:lsdException w:name="List Table 3 Accent 5" w:uiPriority="48"/>
+    <w:lsdException w:name="List Table 4 Accent 5" w:uiPriority="49"/>
+    <w:lsdException w:name="List Table 5 Dark Accent 5" w:uiPriority="50"/>
+    <w:lsdException w:name="List Table 6 Colorful Accent 5" w:uiPriority="51"/>
+    <w:lsdException w:name="List Table 7 Colorful Accent 5" w:uiPriority="52"/>
+    <w:lsdException w:name="List Table 1 Light Accent 6" w:uiPriority="46"/>
+    <w:lsdException w:name="List Table 2 Accent 6" w:uiPriority="47"/>
+    <w:lsdException w:name="List Table 3 Accent 6" w:uiPriority="48"/>
+    <w:lsdException w:name="List Table 4 Accent 6" w:uiPriority="49"/>
+    <w:lsdException w:name="List Table 5 Dark Accent 6" w:uiPriority="50"/>
+    <w:lsdException w:name="List Table 6 Colorful Accent 6" w:uiPriority="51"/>
+    <w:lsdException w:name="List Table 7 Colorful Accent 6" w:uiPriority="52"/>
+    <w:lsdException w:name="Mention" w:semiHidden="1" w:unhideWhenUsed="1"/>
+    <w:lsdException w:name="Smart Hyperlink" w:semiHidden="1" w:unhideWhenUsed="1"/>
+    <w:lsdException w:name="Hashtag" w:semiHidden="1" w:unhideWhenUsed="1"/>
+    <w:lsdException w:name="Unresolved Mention" w:semiHidden="1" w:unhideWhenUsed="1"/>
+    <w:lsdException w:name="Smart Link" w:semiHidden="1" w:unhideWhenUsed="1"/>
   </w:latentStyles>
   <w:style w:type="paragraph" w:default="1" w:styleId="Normal">
     <w:name w:val="Normal"/>

</xml_diff>